<commit_message>
8-24 fixed spelling mistakes
</commit_message>
<xml_diff>
--- a/Dokumentation/Deployment/Deploymentstrategie.docx
+++ b/Dokumentation/Deployment/Deploymentstrategie.docx
@@ -137,7 +137,13 @@
         </w:numPr>
       </w:pPr>
       <w:r>
-        <w:t>Der Code auf den main Branch la</w:t>
+        <w:t>Der Code auf de</w:t>
+      </w:r>
+      <w:r>
+        <w:t>m</w:t>
+      </w:r>
+      <w:r>
+        <w:t xml:space="preserve"> main Branch la</w:t>
       </w:r>
       <w:r>
         <w:t>ndet</w:t>
@@ -158,7 +164,10 @@
         <w:t>Der Stable-State Branch wird alle zwei Wochen nach dem Review auf eine Produktionsumgebung deployt</w:t>
       </w:r>
       <w:r>
-        <w:t>. Nachdem der Code von main am Review auf diesem Branch gesichert wird.</w:t>
+        <w:t xml:space="preserve">. </w:t>
+      </w:r>
+      <w:r>
+        <w:t>Wenn der Code von main beim Review abgenommen wurde, wird dieser in den Stable-State Branch gemerged.</w:t>
       </w:r>
     </w:p>
     <w:p>

</xml_diff>

<commit_message>
Changed Deploymentstrategie to actual state
</commit_message>
<xml_diff>
--- a/Dokumentation/Deployment/Deploymentstrategie.docx
+++ b/Dokumentation/Deployment/Deploymentstrategie.docx
@@ -26,25 +26,6 @@
       </w:r>
     </w:p>
     <w:p>
-      <w:r>
-        <w:t xml:space="preserve">Um in hoher Frequenz unseren Kunden neue Features liefern zu können Entwicklern wir eine einfache </w:t>
-      </w:r>
-      <w:r>
-        <w:t>Deploymentstrategie</w:t>
-      </w:r>
-      <w:r>
-        <w:t>, um unseren Code einfach, schnell und möglichst automatisiert auf Produktions- oder Testumgebungen zu bekommen. Dadurch soll zum einen das Entwickeln viel Zeit und Arbeit gespart werden, welche für andere Aufgaben genutzt werden kann. Des Weiteren wird dadurch auch die Produktqualität verbessert, da neuer Code direkt unter „realistischen“ Bedingungen getestet werden kann.</w:t>
-      </w:r>
-    </w:p>
-    <w:p>
-      <w:pPr>
-        <w:rPr>
-          <w:b/>
-          <w:bCs/>
-        </w:rPr>
-      </w:pPr>
-    </w:p>
-    <w:p>
       <w:pPr>
         <w:rPr>
           <w:b/>
@@ -87,10 +68,7 @@
         </w:numPr>
       </w:pPr>
       <w:r>
-        <w:t>CI/CD-Pipeline</w:t>
-      </w:r>
-      <w:r>
-        <w:t xml:space="preserve">: Mithilfe von Github Actions soll eine einfache CI/CD-Pipeline erstellt werden. Die Pipeline zieht dann automatisch den Code von GitHub baut die einzelnen Komponenten und packt diese in Container. Hier können auch noch Test eingebaut werden, welche den Code überprüft. </w:t>
+        <w:t>Auf dem Server wird der aktuelle git stand gepulled</w:t>
       </w:r>
     </w:p>
     <w:p>
@@ -102,16 +80,9 @@
         </w:numPr>
       </w:pPr>
       <w:r>
-        <w:t xml:space="preserve">Cloud-Plattform: Am Ende der Pipeline können die Container dann auf einer </w:t>
-      </w:r>
-      <w:r>
-        <w:t>Cloud-</w:t>
-      </w:r>
-      <w:r>
-        <w:t>Infrastruktur bereitgestellt werden, die speziell darauf ausgelegt ist, Container zu hosten und zu verwalten.</w:t>
+        <w:t>Docker Compose Umgebung wird manuell nach Pull gestartet</w:t>
       </w:r>
     </w:p>
-    <w:p/>
     <w:p/>
     <w:p>
       <w:pPr>

</xml_diff>